<commit_message>
Correct infromation in Inspection docs
</commit_message>
<xml_diff>
--- a/DOCS/Регламент инспекции.docx
+++ b/DOCS/Регламент инспекции.docx
@@ -251,6 +251,15 @@
               </w:rPr>
               <w:t>, которые повлекли за собой значительные изменения в работе программы</w:t>
             </w:r>
+            <w:r>
+              <w:rPr>
+                <w:rFonts w:ascii="Times New Roman" w:eastAsia="Times New Roman" w:hAnsi="Times New Roman"/>
+                <w:sz w:val="24"/>
+              </w:rPr>
+              <w:t>, добавление нового функционала</w:t>
+            </w:r>
+            <w:bookmarkStart w:id="0" w:name="_GoBack"/>
+            <w:bookmarkEnd w:id="0"/>
           </w:p>
         </w:tc>
       </w:tr>
@@ -408,28 +417,7 @@
                 <w:rFonts w:ascii="Times New Roman" w:eastAsia="Times New Roman" w:hAnsi="Times New Roman"/>
                 <w:sz w:val="24"/>
               </w:rPr>
-              <w:t>Программное</w:t>
-            </w:r>
-            <w:r>
-              <w:rPr>
-                <w:rFonts w:ascii="Times New Roman" w:eastAsia="Times New Roman" w:hAnsi="Times New Roman"/>
-                <w:sz w:val="24"/>
-              </w:rPr>
-              <w:t xml:space="preserve"> тестировани</w:t>
-            </w:r>
-            <w:r>
-              <w:rPr>
-                <w:rFonts w:ascii="Times New Roman" w:eastAsia="Times New Roman" w:hAnsi="Times New Roman"/>
-                <w:sz w:val="24"/>
-              </w:rPr>
-              <w:t>е</w:t>
-            </w:r>
-            <w:r>
-              <w:rPr>
-                <w:rFonts w:ascii="Times New Roman" w:eastAsia="Times New Roman" w:hAnsi="Times New Roman"/>
-                <w:sz w:val="24"/>
-              </w:rPr>
-              <w:t xml:space="preserve"> программы</w:t>
+              <w:t>Скрипт для автоматического тестирования</w:t>
             </w:r>
           </w:p>
         </w:tc>
@@ -1555,8 +1543,6 @@
           <w:szCs w:val="24"/>
         </w:rPr>
       </w:pPr>
-      <w:bookmarkStart w:id="0" w:name="_GoBack"/>
-      <w:bookmarkEnd w:id="0"/>
     </w:p>
     <w:p>
       <w:pPr>

</xml_diff>